<commit_message>
Automatski commit: 2025-01-03 13:30
</commit_message>
<xml_diff>
--- a/Vaja_12/12_lav03_vaja_01c_1.docx
+++ b/Vaja_12/12_lav03_vaja_01c_1.docx
@@ -515,32 +515,9 @@
       </w:r>
     </w:p>
     <w:p>
-      <w:pPr>
-        <w:spacing w:after="40"/>
-        <w:ind w:left="1080"/>
-      </w:pPr>
-    </w:p>
-    <w:p>
-      <w:pPr>
-        <w:spacing w:after="40"/>
-        <w:ind w:left="1080"/>
-      </w:pPr>
-    </w:p>
-    <w:p>
-      <w:pPr>
-        <w:rPr>
-          <w:b/>
-          <w:sz w:val="28"/>
-        </w:rPr>
-      </w:pPr>
-    </w:p>
-    <w:p>
-      <w:pPr>
-        <w:rPr>
-          <w:b/>
-          <w:sz w:val="28"/>
-        </w:rPr>
-      </w:pPr>
+      <w:r>
+        <w:br w:type="page"/>
+      </w:r>
       <w:r>
         <w:rPr>
           <w:b/>
@@ -712,8 +689,13 @@
     </w:p>
     <w:p>
       <w:r>
-        <w:t xml:space="preserve">Dano je zaporedje: 2,4,5,11,23,25,33,55,88,89,91,93,98,103,110,130 </w:t>
-      </w:r>
+        <w:t xml:space="preserve">Dano je zaporedje: </w:t>
+      </w:r>
+      <w:bookmarkStart w:id="0" w:name="_Hlk185418844"/>
+      <w:r>
+        <w:t xml:space="preserve">2,4,5,11,23,25,33,55,88,89,91,93,98,103,110,130 </w:t>
+      </w:r>
+      <w:bookmarkEnd w:id="0"/>
     </w:p>
     <w:p>
       <w:pPr>
@@ -735,6 +717,57 @@
       <w:pPr>
         <w:pStyle w:val="ListParagraph"/>
         <w:numPr>
+          <w:ilvl w:val="1"/>
+          <w:numId w:val="11"/>
+        </w:numPr>
+        <w:rPr>
+          <w:b/>
+          <w:sz w:val="28"/>
+        </w:rPr>
+      </w:pPr>
+      <w:r>
+        <w:t>Najprej preveri ali je iskano število večje ali manjše od sredinske vrednosti</w:t>
+      </w:r>
+    </w:p>
+    <w:p>
+      <w:pPr>
+        <w:pStyle w:val="ListParagraph"/>
+        <w:numPr>
+          <w:ilvl w:val="1"/>
+          <w:numId w:val="11"/>
+        </w:numPr>
+        <w:rPr>
+          <w:b/>
+          <w:sz w:val="28"/>
+        </w:rPr>
+      </w:pPr>
+      <w:r>
+        <w:t xml:space="preserve">Nato gre iskati v zgornji polovici. Tam spet preveri ali je iskana vrednost manjša ali večje od sredinske vrednosti, zato gre iskati od 89 do </w:t>
+      </w:r>
+      <w:r>
+        <w:t>sredine-1</w:t>
+      </w:r>
+    </w:p>
+    <w:p>
+      <w:pPr>
+        <w:pStyle w:val="ListParagraph"/>
+        <w:numPr>
+          <w:ilvl w:val="1"/>
+          <w:numId w:val="11"/>
+        </w:numPr>
+        <w:rPr>
+          <w:b/>
+          <w:sz w:val="28"/>
+        </w:rPr>
+      </w:pPr>
+      <w:r>
+        <w:t>V naslednjem koraku najde vrednost</w:t>
+      </w:r>
+    </w:p>
+    <w:p>
+      <w:pPr>
+        <w:pStyle w:val="ListParagraph"/>
+        <w:numPr>
           <w:ilvl w:val="0"/>
           <w:numId w:val="11"/>
         </w:numPr>
@@ -745,6 +778,468 @@
       </w:pPr>
       <w:r>
         <w:t>Napišite sled izvajanja binarnega iskanja za podatek 22. Na vsakem koraku mora biti razvidno kaj iščemo, kateri je sredinski element, kateri del tabele pregledujemo, kateri del tabele se na vsakem koraku zavrže.</w:t>
+      </w:r>
+    </w:p>
+    <w:tbl>
+      <w:tblPr>
+        <w:tblStyle w:val="TableGrid"/>
+        <w:tblW w:w="7672" w:type="dxa"/>
+        <w:tblInd w:w="1440" w:type="dxa"/>
+        <w:tblLook w:val="04A0" w:firstRow="1" w:lastRow="0" w:firstColumn="1" w:lastColumn="0" w:noHBand="0" w:noVBand="1"/>
+      </w:tblPr>
+      <w:tblGrid>
+        <w:gridCol w:w="1874"/>
+        <w:gridCol w:w="1876"/>
+        <w:gridCol w:w="1893"/>
+        <w:gridCol w:w="2029"/>
+      </w:tblGrid>
+      <w:tr>
+        <w:trPr>
+          <w:trHeight w:val="363"/>
+        </w:trPr>
+        <w:tc>
+          <w:tcPr>
+            <w:tcW w:w="1874" w:type="dxa"/>
+          </w:tcPr>
+          <w:p>
+            <w:pPr>
+              <w:rPr>
+                <w:b/>
+                <w:sz w:val="28"/>
+              </w:rPr>
+            </w:pPr>
+            <w:r>
+              <w:rPr>
+                <w:b/>
+                <w:sz w:val="28"/>
+              </w:rPr>
+              <w:t>zac</w:t>
+            </w:r>
+          </w:p>
+        </w:tc>
+        <w:tc>
+          <w:tcPr>
+            <w:tcW w:w="1876" w:type="dxa"/>
+          </w:tcPr>
+          <w:p>
+            <w:pPr>
+              <w:rPr>
+                <w:b/>
+                <w:sz w:val="28"/>
+              </w:rPr>
+            </w:pPr>
+            <w:r>
+              <w:rPr>
+                <w:b/>
+                <w:sz w:val="28"/>
+              </w:rPr>
+              <w:t>kon</w:t>
+            </w:r>
+          </w:p>
+        </w:tc>
+        <w:tc>
+          <w:tcPr>
+            <w:tcW w:w="1893" w:type="dxa"/>
+          </w:tcPr>
+          <w:p>
+            <w:pPr>
+              <w:rPr>
+                <w:b/>
+                <w:sz w:val="28"/>
+              </w:rPr>
+            </w:pPr>
+            <w:r>
+              <w:rPr>
+                <w:b/>
+                <w:sz w:val="28"/>
+              </w:rPr>
+              <w:t>sred</w:t>
+            </w:r>
+          </w:p>
+        </w:tc>
+        <w:tc>
+          <w:tcPr>
+            <w:tcW w:w="2029" w:type="dxa"/>
+          </w:tcPr>
+          <w:p>
+            <w:pPr>
+              <w:rPr>
+                <w:b/>
+                <w:sz w:val="28"/>
+              </w:rPr>
+            </w:pPr>
+            <w:r>
+              <w:rPr>
+                <w:b/>
+                <w:sz w:val="28"/>
+              </w:rPr>
+              <w:t>tab[sred]</w:t>
+            </w:r>
+          </w:p>
+        </w:tc>
+      </w:tr>
+      <w:tr>
+        <w:trPr>
+          <w:trHeight w:val="363"/>
+        </w:trPr>
+        <w:tc>
+          <w:tcPr>
+            <w:tcW w:w="1874" w:type="dxa"/>
+          </w:tcPr>
+          <w:p>
+            <w:pPr>
+              <w:rPr>
+                <w:bCs/>
+                <w:sz w:val="28"/>
+              </w:rPr>
+            </w:pPr>
+            <w:r>
+              <w:rPr>
+                <w:bCs/>
+                <w:sz w:val="28"/>
+              </w:rPr>
+              <w:t>0</w:t>
+            </w:r>
+          </w:p>
+        </w:tc>
+        <w:tc>
+          <w:tcPr>
+            <w:tcW w:w="1876" w:type="dxa"/>
+          </w:tcPr>
+          <w:p>
+            <w:pPr>
+              <w:rPr>
+                <w:bCs/>
+                <w:sz w:val="28"/>
+              </w:rPr>
+            </w:pPr>
+            <w:r>
+              <w:rPr>
+                <w:bCs/>
+                <w:sz w:val="28"/>
+              </w:rPr>
+              <w:t>15</w:t>
+            </w:r>
+          </w:p>
+        </w:tc>
+        <w:tc>
+          <w:tcPr>
+            <w:tcW w:w="1893" w:type="dxa"/>
+          </w:tcPr>
+          <w:p>
+            <w:pPr>
+              <w:rPr>
+                <w:bCs/>
+                <w:sz w:val="28"/>
+              </w:rPr>
+            </w:pPr>
+            <w:r>
+              <w:rPr>
+                <w:bCs/>
+                <w:sz w:val="28"/>
+              </w:rPr>
+              <w:t>7</w:t>
+            </w:r>
+          </w:p>
+        </w:tc>
+        <w:tc>
+          <w:tcPr>
+            <w:tcW w:w="2029" w:type="dxa"/>
+          </w:tcPr>
+          <w:p>
+            <w:pPr>
+              <w:rPr>
+                <w:bCs/>
+                <w:sz w:val="28"/>
+              </w:rPr>
+            </w:pPr>
+            <w:r>
+              <w:rPr>
+                <w:bCs/>
+                <w:sz w:val="28"/>
+              </w:rPr>
+              <w:t>55</w:t>
+            </w:r>
+          </w:p>
+        </w:tc>
+      </w:tr>
+      <w:tr>
+        <w:trPr>
+          <w:trHeight w:val="363"/>
+        </w:trPr>
+        <w:tc>
+          <w:tcPr>
+            <w:tcW w:w="1874" w:type="dxa"/>
+          </w:tcPr>
+          <w:p>
+            <w:pPr>
+              <w:rPr>
+                <w:bCs/>
+                <w:sz w:val="28"/>
+              </w:rPr>
+            </w:pPr>
+            <w:r>
+              <w:rPr>
+                <w:bCs/>
+                <w:sz w:val="28"/>
+              </w:rPr>
+              <w:t>0</w:t>
+            </w:r>
+          </w:p>
+        </w:tc>
+        <w:tc>
+          <w:tcPr>
+            <w:tcW w:w="1876" w:type="dxa"/>
+          </w:tcPr>
+          <w:p>
+            <w:pPr>
+              <w:rPr>
+                <w:bCs/>
+                <w:sz w:val="28"/>
+              </w:rPr>
+            </w:pPr>
+            <w:r>
+              <w:rPr>
+                <w:bCs/>
+                <w:sz w:val="28"/>
+              </w:rPr>
+              <w:t>7-1 = 6</w:t>
+            </w:r>
+          </w:p>
+        </w:tc>
+        <w:tc>
+          <w:tcPr>
+            <w:tcW w:w="1893" w:type="dxa"/>
+          </w:tcPr>
+          <w:p>
+            <w:pPr>
+              <w:rPr>
+                <w:bCs/>
+                <w:sz w:val="28"/>
+              </w:rPr>
+            </w:pPr>
+            <w:r>
+              <w:rPr>
+                <w:bCs/>
+                <w:sz w:val="28"/>
+              </w:rPr>
+              <w:t>6/2 = 3</w:t>
+            </w:r>
+          </w:p>
+        </w:tc>
+        <w:tc>
+          <w:tcPr>
+            <w:tcW w:w="2029" w:type="dxa"/>
+          </w:tcPr>
+          <w:p>
+            <w:pPr>
+              <w:rPr>
+                <w:bCs/>
+                <w:sz w:val="28"/>
+              </w:rPr>
+            </w:pPr>
+            <w:r>
+              <w:rPr>
+                <w:bCs/>
+                <w:sz w:val="28"/>
+              </w:rPr>
+              <w:t>11</w:t>
+            </w:r>
+          </w:p>
+        </w:tc>
+      </w:tr>
+      <w:tr>
+        <w:trPr>
+          <w:trHeight w:val="373"/>
+        </w:trPr>
+        <w:tc>
+          <w:tcPr>
+            <w:tcW w:w="1874" w:type="dxa"/>
+          </w:tcPr>
+          <w:p>
+            <w:pPr>
+              <w:rPr>
+                <w:bCs/>
+                <w:sz w:val="28"/>
+              </w:rPr>
+            </w:pPr>
+            <w:r>
+              <w:rPr>
+                <w:bCs/>
+                <w:sz w:val="28"/>
+              </w:rPr>
+              <w:t>3+1 = 4</w:t>
+            </w:r>
+          </w:p>
+        </w:tc>
+        <w:tc>
+          <w:tcPr>
+            <w:tcW w:w="1876" w:type="dxa"/>
+          </w:tcPr>
+          <w:p>
+            <w:pPr>
+              <w:rPr>
+                <w:bCs/>
+                <w:sz w:val="28"/>
+              </w:rPr>
+            </w:pPr>
+            <w:r>
+              <w:rPr>
+                <w:bCs/>
+                <w:sz w:val="28"/>
+              </w:rPr>
+              <w:t>6</w:t>
+            </w:r>
+          </w:p>
+        </w:tc>
+        <w:tc>
+          <w:tcPr>
+            <w:tcW w:w="1893" w:type="dxa"/>
+          </w:tcPr>
+          <w:p>
+            <w:pPr>
+              <w:rPr>
+                <w:bCs/>
+                <w:sz w:val="28"/>
+              </w:rPr>
+            </w:pPr>
+            <w:r>
+              <w:rPr>
+                <w:bCs/>
+                <w:sz w:val="28"/>
+              </w:rPr>
+              <w:t>5</w:t>
+            </w:r>
+          </w:p>
+        </w:tc>
+        <w:tc>
+          <w:tcPr>
+            <w:tcW w:w="2029" w:type="dxa"/>
+          </w:tcPr>
+          <w:p>
+            <w:pPr>
+              <w:rPr>
+                <w:bCs/>
+                <w:sz w:val="28"/>
+              </w:rPr>
+            </w:pPr>
+            <w:r>
+              <w:rPr>
+                <w:bCs/>
+                <w:sz w:val="28"/>
+              </w:rPr>
+              <w:t>25</w:t>
+            </w:r>
+          </w:p>
+        </w:tc>
+      </w:tr>
+      <w:tr>
+        <w:trPr>
+          <w:trHeight w:val="373"/>
+        </w:trPr>
+        <w:tc>
+          <w:tcPr>
+            <w:tcW w:w="1874" w:type="dxa"/>
+          </w:tcPr>
+          <w:p>
+            <w:pPr>
+              <w:rPr>
+                <w:bCs/>
+                <w:sz w:val="28"/>
+              </w:rPr>
+            </w:pPr>
+            <w:r>
+              <w:rPr>
+                <w:bCs/>
+                <w:sz w:val="28"/>
+              </w:rPr>
+              <w:t>4</w:t>
+            </w:r>
+          </w:p>
+        </w:tc>
+        <w:tc>
+          <w:tcPr>
+            <w:tcW w:w="1876" w:type="dxa"/>
+          </w:tcPr>
+          <w:p>
+            <w:pPr>
+              <w:rPr>
+                <w:bCs/>
+                <w:sz w:val="28"/>
+              </w:rPr>
+            </w:pPr>
+            <w:r>
+              <w:rPr>
+                <w:bCs/>
+                <w:sz w:val="28"/>
+              </w:rPr>
+              <w:t>5-1 = 4</w:t>
+            </w:r>
+          </w:p>
+        </w:tc>
+        <w:tc>
+          <w:tcPr>
+            <w:tcW w:w="1893" w:type="dxa"/>
+          </w:tcPr>
+          <w:p>
+            <w:pPr>
+              <w:rPr>
+                <w:bCs/>
+                <w:sz w:val="28"/>
+              </w:rPr>
+            </w:pPr>
+            <w:r>
+              <w:rPr>
+                <w:bCs/>
+                <w:sz w:val="28"/>
+              </w:rPr>
+              <w:t>4</w:t>
+            </w:r>
+          </w:p>
+        </w:tc>
+        <w:tc>
+          <w:tcPr>
+            <w:tcW w:w="2029" w:type="dxa"/>
+          </w:tcPr>
+          <w:p>
+            <w:pPr>
+              <w:rPr>
+                <w:bCs/>
+                <w:sz w:val="28"/>
+              </w:rPr>
+            </w:pPr>
+            <w:r>
+              <w:rPr>
+                <w:bCs/>
+                <w:sz w:val="28"/>
+              </w:rPr>
+              <w:t>23</w:t>
+            </w:r>
+          </w:p>
+        </w:tc>
+      </w:tr>
+    </w:tbl>
+    <w:p>
+      <w:pPr>
+        <w:rPr>
+          <w:bCs/>
+          <w:sz w:val="28"/>
+        </w:rPr>
+      </w:pPr>
+      <w:r>
+        <w:rPr>
+          <w:bCs/>
+          <w:sz w:val="28"/>
+        </w:rPr>
+        <w:tab/>
+      </w:r>
+      <w:r>
+        <w:rPr>
+          <w:bCs/>
+          <w:sz w:val="28"/>
+        </w:rPr>
+        <w:tab/>
+        <w:t>Potem konča program, ker je zac enak koncu, kar pomeni, da nismo našli iskanega števila.</w:t>
       </w:r>
     </w:p>
     <w:p>
@@ -847,12 +1342,18 @@
     </w:p>
     <w:p>
       <w:pPr>
-        <w:pStyle w:val="NoSpacing"/>
         <w:rPr>
           <w:sz w:val="18"/>
           <w:szCs w:val="18"/>
         </w:rPr>
       </w:pPr>
+      <w:r>
+        <w:rPr>
+          <w:sz w:val="18"/>
+          <w:szCs w:val="18"/>
+        </w:rPr>
+        <w:br w:type="page"/>
+      </w:r>
     </w:p>
     <w:p>
       <w:pPr>
@@ -866,6 +1367,7 @@
           <w:b/>
           <w:sz w:val="28"/>
         </w:rPr>
+        <w:lastRenderedPageBreak/>
         <w:t xml:space="preserve">Naloga </w:t>
       </w:r>
       <w:r>
@@ -1237,74 +1739,12 @@
           </mc:Choice>
           <mc:Fallback>
             <w:pict>
-              <v:rect w14:anchorId="4CF6B166" id="Pravokotnik 3" o:spid="_x0000_s1026" style="position:absolute;margin-left:-1.25pt;margin-top:64.65pt;width:298.2pt;height:148.8pt;z-index:251660288;visibility:visible;mso-wrap-style:square;mso-width-percent:0;mso-height-percent:0;mso-wrap-distance-left:9pt;mso-wrap-distance-top:0;mso-wrap-distance-right:9pt;mso-wrap-distance-bottom:0;mso-position-horizontal:absolute;mso-position-horizontal-relative:text;mso-position-vertical:absolute;mso-position-vertical-relative:text;mso-width-percent:0;mso-height-percent:0;mso-width-relative:margin;mso-height-relative:margin;v-text-anchor:middle" o:gfxdata="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" fillcolor="#f2f2f2 [3052]" strokecolor="#243f60 [1604]" strokeweight=".5pt">
+              <v:rect w14:anchorId="4CF6B166" id="Pravokotnik 3" o:spid="_x0000_s1026" style="position:absolute;margin-left:-1.25pt;margin-top:64.65pt;width:298.2pt;height:148.8pt;z-index:251660288;visibility:visible;mso-wrap-style:square;mso-width-percent:0;mso-height-percent:0;mso-wrap-distance-left:9pt;mso-wrap-distance-top:0;mso-wrap-distance-right:9pt;mso-wrap-distance-bottom:0;mso-position-horizontal:absolute;mso-position-horizontal-relative:text;mso-position-vertical:absolute;mso-position-vertical-relative:text;mso-width-percent:0;mso-height-percent:0;mso-width-relative:margin;mso-height-relative:margin;v-text-anchor:middle" o:gfxdata="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" fillcolor="#f2f2f2 [3052]" strokecolor="#243f60 [1604]" strokeweight=".5pt">
                 <v:textbox>
                   <w:txbxContent>
                     <w:p>
                       <w:pPr>
-                        <w:pStyle w:val="Brezrazmikov"/>
-                        <w:rPr>
-                          <w:rFonts w:ascii="Courier New" w:hAnsi="Courier New" w:cs="Courier New"/>
-                          <w:color w:val="000000" w:themeColor="text1"/>
-                          <w:sz w:val="18"/>
-                          <w:szCs w:val="18"/>
-                        </w:rPr>
-                      </w:pPr>
-                      <w:proofErr w:type="spellStart"/>
-                      <w:r>
-                        <w:rPr>
-                          <w:rFonts w:ascii="Courier New" w:hAnsi="Courier New" w:cs="Courier New"/>
-                          <w:color w:val="000000" w:themeColor="text1"/>
-                          <w:sz w:val="18"/>
-                          <w:szCs w:val="18"/>
-                        </w:rPr>
-                        <w:t>public</w:t>
-                      </w:r>
-                      <w:proofErr w:type="spellEnd"/>
-                      <w:r>
-                        <w:rPr>
-                          <w:rFonts w:ascii="Courier New" w:hAnsi="Courier New" w:cs="Courier New"/>
-                          <w:color w:val="000000" w:themeColor="text1"/>
-                          <w:sz w:val="18"/>
-                          <w:szCs w:val="18"/>
-                        </w:rPr>
-                        <w:t xml:space="preserve"> </w:t>
-                      </w:r>
-                      <w:proofErr w:type="spellStart"/>
-                      <w:r>
-                        <w:rPr>
-                          <w:rFonts w:ascii="Courier New" w:hAnsi="Courier New" w:cs="Courier New"/>
-                          <w:color w:val="000000" w:themeColor="text1"/>
-                          <w:sz w:val="18"/>
-                          <w:szCs w:val="18"/>
-                        </w:rPr>
-                        <w:t>class</w:t>
-                      </w:r>
-                      <w:proofErr w:type="spellEnd"/>
-                      <w:r>
-                        <w:rPr>
-                          <w:rFonts w:ascii="Courier New" w:hAnsi="Courier New" w:cs="Courier New"/>
-                          <w:color w:val="000000" w:themeColor="text1"/>
-                          <w:sz w:val="18"/>
-                          <w:szCs w:val="18"/>
-                        </w:rPr>
-                        <w:t xml:space="preserve"> Vizualizacija00 {</w:t>
-                      </w:r>
-                    </w:p>
-                    <w:p>
-                      <w:pPr>
-                        <w:pStyle w:val="Brezrazmikov"/>
-                        <w:rPr>
-                          <w:rFonts w:ascii="Courier New" w:hAnsi="Courier New" w:cs="Courier New"/>
-                          <w:color w:val="000000" w:themeColor="text1"/>
-                          <w:sz w:val="18"/>
-                          <w:szCs w:val="18"/>
-                        </w:rPr>
-                      </w:pPr>
-                    </w:p>
-                    <w:p>
-                      <w:pPr>
-                        <w:pStyle w:val="Brezrazmikov"/>
+                        <w:pStyle w:val="NoSpacing"/>
                         <w:rPr>
                           <w:rFonts w:ascii="Courier New" w:hAnsi="Courier New" w:cs="Courier New"/>
                           <w:color w:val="000000" w:themeColor="text1"/>
@@ -1319,9 +1759,30 @@
                           <w:sz w:val="18"/>
                           <w:szCs w:val="18"/>
                         </w:rPr>
-                        <w:t xml:space="preserve">    </w:t>
+                        <w:t>public class Vizualizacija00 {</w:t>
                       </w:r>
-                      <w:proofErr w:type="spellStart"/>
+                    </w:p>
+                    <w:p>
+                      <w:pPr>
+                        <w:pStyle w:val="NoSpacing"/>
+                        <w:rPr>
+                          <w:rFonts w:ascii="Courier New" w:hAnsi="Courier New" w:cs="Courier New"/>
+                          <w:color w:val="000000" w:themeColor="text1"/>
+                          <w:sz w:val="18"/>
+                          <w:szCs w:val="18"/>
+                        </w:rPr>
+                      </w:pPr>
+                    </w:p>
+                    <w:p>
+                      <w:pPr>
+                        <w:pStyle w:val="NoSpacing"/>
+                        <w:rPr>
+                          <w:rFonts w:ascii="Courier New" w:hAnsi="Courier New" w:cs="Courier New"/>
+                          <w:color w:val="000000" w:themeColor="text1"/>
+                          <w:sz w:val="18"/>
+                          <w:szCs w:val="18"/>
+                        </w:rPr>
+                      </w:pPr>
                       <w:r>
                         <w:rPr>
                           <w:rFonts w:ascii="Courier New" w:hAnsi="Courier New" w:cs="Courier New"/>
@@ -1329,62 +1790,12 @@
                           <w:sz w:val="18"/>
                           <w:szCs w:val="18"/>
                         </w:rPr>
-                        <w:t>static</w:t>
-                      </w:r>
-                      <w:proofErr w:type="spellEnd"/>
-                      <w:r>
-                        <w:rPr>
-                          <w:rFonts w:ascii="Courier New" w:hAnsi="Courier New" w:cs="Courier New"/>
-                          <w:color w:val="000000" w:themeColor="text1"/>
-                          <w:sz w:val="18"/>
-                          <w:szCs w:val="18"/>
-                        </w:rPr>
-                        <w:t xml:space="preserve"> </w:t>
-                      </w:r>
-                      <w:proofErr w:type="spellStart"/>
-                      <w:r>
-                        <w:rPr>
-                          <w:rFonts w:ascii="Courier New" w:hAnsi="Courier New" w:cs="Courier New"/>
-                          <w:color w:val="000000" w:themeColor="text1"/>
-                          <w:sz w:val="18"/>
-                          <w:szCs w:val="18"/>
-                        </w:rPr>
-                        <w:t>int</w:t>
-                      </w:r>
-                      <w:proofErr w:type="spellEnd"/>
-                      <w:r>
-                        <w:rPr>
-                          <w:rFonts w:ascii="Courier New" w:hAnsi="Courier New" w:cs="Courier New"/>
-                          <w:color w:val="000000" w:themeColor="text1"/>
-                          <w:sz w:val="18"/>
-                          <w:szCs w:val="18"/>
-                        </w:rPr>
-                        <w:t xml:space="preserve"> </w:t>
-                      </w:r>
-                      <w:proofErr w:type="spellStart"/>
-                      <w:r>
-                        <w:rPr>
-                          <w:rFonts w:ascii="Courier New" w:hAnsi="Courier New" w:cs="Courier New"/>
-                          <w:color w:val="000000" w:themeColor="text1"/>
-                          <w:sz w:val="18"/>
-                          <w:szCs w:val="18"/>
-                        </w:rPr>
-                        <w:t>dolzinaTabele</w:t>
-                      </w:r>
-                      <w:proofErr w:type="spellEnd"/>
-                      <w:r>
-                        <w:rPr>
-                          <w:rFonts w:ascii="Courier New" w:hAnsi="Courier New" w:cs="Courier New"/>
-                          <w:color w:val="000000" w:themeColor="text1"/>
-                          <w:sz w:val="18"/>
-                          <w:szCs w:val="18"/>
-                        </w:rPr>
-                        <w:t>=12;</w:t>
+                        <w:t xml:space="preserve">    static int dolzinaTabele=12;</w:t>
                       </w:r>
                     </w:p>
                     <w:p>
                       <w:pPr>
-                        <w:pStyle w:val="Brezrazmikov"/>
+                        <w:pStyle w:val="NoSpacing"/>
                         <w:rPr>
                           <w:rFonts w:ascii="Courier New" w:hAnsi="Courier New" w:cs="Courier New"/>
                           <w:color w:val="000000" w:themeColor="text1"/>
@@ -1404,7 +1815,7 @@
                     </w:p>
                     <w:p>
                       <w:pPr>
-                        <w:pStyle w:val="Brezrazmikov"/>
+                        <w:pStyle w:val="NoSpacing"/>
                         <w:rPr>
                           <w:rFonts w:ascii="Courier New" w:hAnsi="Courier New" w:cs="Courier New"/>
                           <w:color w:val="000000" w:themeColor="text1"/>
@@ -1419,132 +1830,12 @@
                           <w:sz w:val="18"/>
                           <w:szCs w:val="18"/>
                         </w:rPr>
-                        <w:t xml:space="preserve">    </w:t>
-                      </w:r>
-                      <w:proofErr w:type="spellStart"/>
-                      <w:r>
-                        <w:rPr>
-                          <w:rFonts w:ascii="Courier New" w:hAnsi="Courier New" w:cs="Courier New"/>
-                          <w:color w:val="000000" w:themeColor="text1"/>
-                          <w:sz w:val="18"/>
-                          <w:szCs w:val="18"/>
-                        </w:rPr>
-                        <w:t>public</w:t>
-                      </w:r>
-                      <w:proofErr w:type="spellEnd"/>
-                      <w:r>
-                        <w:rPr>
-                          <w:rFonts w:ascii="Courier New" w:hAnsi="Courier New" w:cs="Courier New"/>
-                          <w:color w:val="000000" w:themeColor="text1"/>
-                          <w:sz w:val="18"/>
-                          <w:szCs w:val="18"/>
-                        </w:rPr>
-                        <w:t xml:space="preserve"> </w:t>
-                      </w:r>
-                      <w:proofErr w:type="spellStart"/>
-                      <w:r>
-                        <w:rPr>
-                          <w:rFonts w:ascii="Courier New" w:hAnsi="Courier New" w:cs="Courier New"/>
-                          <w:color w:val="000000" w:themeColor="text1"/>
-                          <w:sz w:val="18"/>
-                          <w:szCs w:val="18"/>
-                        </w:rPr>
-                        <w:t>static</w:t>
-                      </w:r>
-                      <w:proofErr w:type="spellEnd"/>
-                      <w:r>
-                        <w:rPr>
-                          <w:rFonts w:ascii="Courier New" w:hAnsi="Courier New" w:cs="Courier New"/>
-                          <w:color w:val="000000" w:themeColor="text1"/>
-                          <w:sz w:val="18"/>
-                          <w:szCs w:val="18"/>
-                        </w:rPr>
-                        <w:t xml:space="preserve"> </w:t>
-                      </w:r>
-                      <w:proofErr w:type="spellStart"/>
-                      <w:r>
-                        <w:rPr>
-                          <w:rFonts w:ascii="Courier New" w:hAnsi="Courier New" w:cs="Courier New"/>
-                          <w:color w:val="000000" w:themeColor="text1"/>
-                          <w:sz w:val="18"/>
-                          <w:szCs w:val="18"/>
-                        </w:rPr>
-                        <w:t>void</w:t>
-                      </w:r>
-                      <w:proofErr w:type="spellEnd"/>
-                      <w:r>
-                        <w:rPr>
-                          <w:rFonts w:ascii="Courier New" w:hAnsi="Courier New" w:cs="Courier New"/>
-                          <w:color w:val="000000" w:themeColor="text1"/>
-                          <w:sz w:val="18"/>
-                          <w:szCs w:val="18"/>
-                        </w:rPr>
-                        <w:t xml:space="preserve"> </w:t>
-                      </w:r>
-                      <w:proofErr w:type="spellStart"/>
-                      <w:r>
-                        <w:rPr>
-                          <w:rFonts w:ascii="Courier New" w:hAnsi="Courier New" w:cs="Courier New"/>
-                          <w:color w:val="000000" w:themeColor="text1"/>
-                          <w:sz w:val="18"/>
-                          <w:szCs w:val="18"/>
-                        </w:rPr>
-                        <w:t>main</w:t>
-                      </w:r>
-                      <w:proofErr w:type="spellEnd"/>
-                      <w:r>
-                        <w:rPr>
-                          <w:rFonts w:ascii="Courier New" w:hAnsi="Courier New" w:cs="Courier New"/>
-                          <w:color w:val="000000" w:themeColor="text1"/>
-                          <w:sz w:val="18"/>
-                          <w:szCs w:val="18"/>
-                        </w:rPr>
-                        <w:t>(</w:t>
-                      </w:r>
-                      <w:proofErr w:type="spellStart"/>
-                      <w:r>
-                        <w:rPr>
-                          <w:rFonts w:ascii="Courier New" w:hAnsi="Courier New" w:cs="Courier New"/>
-                          <w:color w:val="000000" w:themeColor="text1"/>
-                          <w:sz w:val="18"/>
-                          <w:szCs w:val="18"/>
-                        </w:rPr>
-                        <w:t>String</w:t>
-                      </w:r>
-                      <w:proofErr w:type="spellEnd"/>
-                      <w:r>
-                        <w:rPr>
-                          <w:rFonts w:ascii="Courier New" w:hAnsi="Courier New" w:cs="Courier New"/>
-                          <w:color w:val="000000" w:themeColor="text1"/>
-                          <w:sz w:val="18"/>
-                          <w:szCs w:val="18"/>
-                        </w:rPr>
-                        <w:t xml:space="preserve">[] </w:t>
-                      </w:r>
-                      <w:proofErr w:type="spellStart"/>
-                      <w:r>
-                        <w:rPr>
-                          <w:rFonts w:ascii="Courier New" w:hAnsi="Courier New" w:cs="Courier New"/>
-                          <w:color w:val="000000" w:themeColor="text1"/>
-                          <w:sz w:val="18"/>
-                          <w:szCs w:val="18"/>
-                        </w:rPr>
-                        <w:t>args</w:t>
-                      </w:r>
-                      <w:proofErr w:type="spellEnd"/>
-                      <w:r>
-                        <w:rPr>
-                          <w:rFonts w:ascii="Courier New" w:hAnsi="Courier New" w:cs="Courier New"/>
-                          <w:color w:val="000000" w:themeColor="text1"/>
-                          <w:sz w:val="18"/>
-                          <w:szCs w:val="18"/>
-                        </w:rPr>
-                        <w:t>){</w:t>
+                        <w:t xml:space="preserve">    public static void main(String[] args){</w:t>
                       </w:r>
                     </w:p>
                     <w:p>
                       <w:pPr>
-                        <w:pStyle w:val="Brezrazmikov"/>
+                        <w:pStyle w:val="NoSpacing"/>
                         <w:rPr>
                           <w:rFonts w:ascii="Courier New" w:hAnsi="Courier New" w:cs="Courier New"/>
                           <w:color w:val="000000" w:themeColor="text1"/>
@@ -1564,7 +1855,7 @@
                     </w:p>
                     <w:p>
                       <w:pPr>
-                        <w:pStyle w:val="Brezrazmikov"/>
+                        <w:pStyle w:val="NoSpacing"/>
                         <w:rPr>
                           <w:rFonts w:ascii="Courier New" w:hAnsi="Courier New" w:cs="Courier New"/>
                           <w:color w:val="000000" w:themeColor="text1"/>
@@ -1579,92 +1870,12 @@
                           <w:sz w:val="18"/>
                           <w:szCs w:val="18"/>
                         </w:rPr>
-                        <w:t xml:space="preserve">        </w:t>
-                      </w:r>
-                      <w:proofErr w:type="spellStart"/>
-                      <w:r>
-                        <w:rPr>
-                          <w:rFonts w:ascii="Courier New" w:hAnsi="Courier New" w:cs="Courier New"/>
-                          <w:color w:val="000000" w:themeColor="text1"/>
-                          <w:sz w:val="18"/>
-                          <w:szCs w:val="18"/>
-                        </w:rPr>
-                        <w:t>int</w:t>
-                      </w:r>
-                      <w:proofErr w:type="spellEnd"/>
-                      <w:r>
-                        <w:rPr>
-                          <w:rFonts w:ascii="Courier New" w:hAnsi="Courier New" w:cs="Courier New"/>
-                          <w:color w:val="000000" w:themeColor="text1"/>
-                          <w:sz w:val="18"/>
-                          <w:szCs w:val="18"/>
-                        </w:rPr>
-                        <w:t xml:space="preserve">[] </w:t>
-                      </w:r>
-                      <w:proofErr w:type="spellStart"/>
-                      <w:r>
-                        <w:rPr>
-                          <w:rFonts w:ascii="Courier New" w:hAnsi="Courier New" w:cs="Courier New"/>
-                          <w:color w:val="000000" w:themeColor="text1"/>
-                          <w:sz w:val="18"/>
-                          <w:szCs w:val="18"/>
-                        </w:rPr>
-                        <w:t>tab</w:t>
-                      </w:r>
-                      <w:proofErr w:type="spellEnd"/>
-                      <w:r>
-                        <w:rPr>
-                          <w:rFonts w:ascii="Courier New" w:hAnsi="Courier New" w:cs="Courier New"/>
-                          <w:color w:val="000000" w:themeColor="text1"/>
-                          <w:sz w:val="18"/>
-                          <w:szCs w:val="18"/>
-                        </w:rPr>
-                        <w:t>=</w:t>
-                      </w:r>
-                      <w:proofErr w:type="spellStart"/>
-                      <w:r>
-                        <w:rPr>
-                          <w:rFonts w:ascii="Courier New" w:hAnsi="Courier New" w:cs="Courier New"/>
-                          <w:color w:val="000000" w:themeColor="text1"/>
-                          <w:sz w:val="18"/>
-                          <w:szCs w:val="18"/>
-                        </w:rPr>
-                        <w:t>generirajTabelo</w:t>
-                      </w:r>
-                      <w:proofErr w:type="spellEnd"/>
-                      <w:r>
-                        <w:rPr>
-                          <w:rFonts w:ascii="Courier New" w:hAnsi="Courier New" w:cs="Courier New"/>
-                          <w:color w:val="000000" w:themeColor="text1"/>
-                          <w:sz w:val="18"/>
-                          <w:szCs w:val="18"/>
-                        </w:rPr>
-                        <w:t>(</w:t>
-                      </w:r>
-                      <w:proofErr w:type="spellStart"/>
-                      <w:r>
-                        <w:rPr>
-                          <w:rFonts w:ascii="Courier New" w:hAnsi="Courier New" w:cs="Courier New"/>
-                          <w:color w:val="000000" w:themeColor="text1"/>
-                          <w:sz w:val="18"/>
-                          <w:szCs w:val="18"/>
-                        </w:rPr>
-                        <w:t>dolzinaTabele</w:t>
-                      </w:r>
-                      <w:proofErr w:type="spellEnd"/>
-                      <w:r>
-                        <w:rPr>
-                          <w:rFonts w:ascii="Courier New" w:hAnsi="Courier New" w:cs="Courier New"/>
-                          <w:color w:val="000000" w:themeColor="text1"/>
-                          <w:sz w:val="18"/>
-                          <w:szCs w:val="18"/>
-                        </w:rPr>
-                        <w:t>);</w:t>
+                        <w:t xml:space="preserve">        int[] tab=generirajTabelo(dolzinaTabele);</w:t>
                       </w:r>
                     </w:p>
                     <w:p>
                       <w:pPr>
-                        <w:pStyle w:val="Brezrazmikov"/>
+                        <w:pStyle w:val="NoSpacing"/>
                         <w:rPr>
                           <w:rFonts w:ascii="Courier New" w:hAnsi="Courier New" w:cs="Courier New"/>
                           <w:color w:val="000000" w:themeColor="text1"/>
@@ -1684,7 +1895,7 @@
                     </w:p>
                     <w:p>
                       <w:pPr>
-                        <w:pStyle w:val="Brezrazmikov"/>
+                        <w:pStyle w:val="NoSpacing"/>
                         <w:rPr>
                           <w:rFonts w:ascii="Courier New" w:hAnsi="Courier New" w:cs="Courier New"/>
                           <w:color w:val="000000" w:themeColor="text1"/>
@@ -1699,52 +1910,12 @@
                           <w:sz w:val="18"/>
                           <w:szCs w:val="18"/>
                         </w:rPr>
-                        <w:t xml:space="preserve">        </w:t>
-                      </w:r>
-                      <w:proofErr w:type="spellStart"/>
-                      <w:r>
-                        <w:rPr>
-                          <w:rFonts w:ascii="Courier New" w:hAnsi="Courier New" w:cs="Courier New"/>
-                          <w:color w:val="000000" w:themeColor="text1"/>
-                          <w:sz w:val="18"/>
-                          <w:szCs w:val="18"/>
-                        </w:rPr>
-                        <w:t>izpisiPrvoVrsticoTabele</w:t>
-                      </w:r>
-                      <w:proofErr w:type="spellEnd"/>
-                      <w:r>
-                        <w:rPr>
-                          <w:rFonts w:ascii="Courier New" w:hAnsi="Courier New" w:cs="Courier New"/>
-                          <w:color w:val="000000" w:themeColor="text1"/>
-                          <w:sz w:val="18"/>
-                          <w:szCs w:val="18"/>
-                        </w:rPr>
-                        <w:t>(</w:t>
-                      </w:r>
-                      <w:proofErr w:type="spellStart"/>
-                      <w:r>
-                        <w:rPr>
-                          <w:rFonts w:ascii="Courier New" w:hAnsi="Courier New" w:cs="Courier New"/>
-                          <w:color w:val="000000" w:themeColor="text1"/>
-                          <w:sz w:val="18"/>
-                          <w:szCs w:val="18"/>
-                        </w:rPr>
-                        <w:t>tab</w:t>
-                      </w:r>
-                      <w:proofErr w:type="spellEnd"/>
-                      <w:r>
-                        <w:rPr>
-                          <w:rFonts w:ascii="Courier New" w:hAnsi="Courier New" w:cs="Courier New"/>
-                          <w:color w:val="000000" w:themeColor="text1"/>
-                          <w:sz w:val="18"/>
-                          <w:szCs w:val="18"/>
-                        </w:rPr>
-                        <w:t>);</w:t>
+                        <w:t xml:space="preserve">        izpisiPrvoVrsticoTabele(tab);</w:t>
                       </w:r>
                     </w:p>
                     <w:p>
                       <w:pPr>
-                        <w:pStyle w:val="Brezrazmikov"/>
+                        <w:pStyle w:val="NoSpacing"/>
                         <w:rPr>
                           <w:rFonts w:ascii="Courier New" w:hAnsi="Courier New" w:cs="Courier New"/>
                           <w:color w:val="000000" w:themeColor="text1"/>
@@ -1759,32 +1930,12 @@
                           <w:sz w:val="18"/>
                           <w:szCs w:val="18"/>
                         </w:rPr>
-                        <w:t xml:space="preserve">        </w:t>
-                      </w:r>
-                      <w:proofErr w:type="spellStart"/>
-                      <w:r>
-                        <w:rPr>
-                          <w:rFonts w:ascii="Courier New" w:hAnsi="Courier New" w:cs="Courier New"/>
-                          <w:color w:val="000000" w:themeColor="text1"/>
-                          <w:sz w:val="18"/>
-                          <w:szCs w:val="18"/>
-                        </w:rPr>
-                        <w:t>izpisiKazelecElemTabele</w:t>
-                      </w:r>
-                      <w:proofErr w:type="spellEnd"/>
-                      <w:r>
-                        <w:rPr>
-                          <w:rFonts w:ascii="Courier New" w:hAnsi="Courier New" w:cs="Courier New"/>
-                          <w:color w:val="000000" w:themeColor="text1"/>
-                          <w:sz w:val="18"/>
-                          <w:szCs w:val="18"/>
-                        </w:rPr>
-                        <w:t>(tab,6);</w:t>
+                        <w:t xml:space="preserve">        izpisiKazelecElemTabele(tab,6);</w:t>
                       </w:r>
                     </w:p>
                     <w:p>
                       <w:pPr>
-                        <w:pStyle w:val="Brezrazmikov"/>
+                        <w:pStyle w:val="NoSpacing"/>
                         <w:rPr>
                           <w:rFonts w:ascii="Courier New" w:hAnsi="Courier New" w:cs="Courier New"/>
                           <w:color w:val="000000" w:themeColor="text1"/>
@@ -1804,7 +1955,7 @@
                     </w:p>
                     <w:p>
                       <w:pPr>
-                        <w:pStyle w:val="Brezrazmikov"/>
+                        <w:pStyle w:val="NoSpacing"/>
                         <w:rPr>
                           <w:rFonts w:ascii="Courier New" w:hAnsi="Courier New" w:cs="Courier New"/>
                           <w:color w:val="000000" w:themeColor="text1"/>
@@ -1824,7 +1975,7 @@
                     </w:p>
                     <w:p>
                       <w:pPr>
-                        <w:pStyle w:val="Brezrazmikov"/>
+                        <w:pStyle w:val="NoSpacing"/>
                         <w:rPr>
                           <w:rFonts w:ascii="Courier New" w:hAnsi="Courier New" w:cs="Courier New"/>
                           <w:color w:val="000000" w:themeColor="text1"/>
@@ -2017,17 +2168,28 @@
         <w:ind w:left="720"/>
       </w:pPr>
       <w:r>
+        <w:t>kaže na element z zaporedno številko (indeksom) 6, kot je dano s primerom delne realizacije programa, danega v nadaljevanju:</w:t>
+      </w:r>
+    </w:p>
+    <w:p>
+      <w:pPr>
+        <w:rPr>
+          <w:b/>
+          <w:sz w:val="28"/>
+        </w:rPr>
+      </w:pPr>
+      <w:r>
         <w:rPr>
           <w:noProof/>
         </w:rPr>
         <w:drawing>
-          <wp:anchor distT="0" distB="0" distL="114300" distR="114300" simplePos="0" relativeHeight="251659264" behindDoc="0" locked="0" layoutInCell="1" allowOverlap="1" wp14:anchorId="746BD0B1" wp14:editId="673215C0">
+          <wp:anchor distT="0" distB="0" distL="114300" distR="114300" simplePos="0" relativeHeight="251659264" behindDoc="0" locked="0" layoutInCell="1" allowOverlap="1" wp14:anchorId="746BD0B1" wp14:editId="3BC84CF7">
             <wp:simplePos x="0" y="0"/>
             <wp:positionH relativeFrom="margin">
-              <wp:posOffset>487045</wp:posOffset>
+              <wp:posOffset>431439</wp:posOffset>
             </wp:positionH>
             <wp:positionV relativeFrom="paragraph">
-              <wp:posOffset>74930</wp:posOffset>
+              <wp:posOffset>111760</wp:posOffset>
             </wp:positionV>
             <wp:extent cx="2339340" cy="377825"/>
             <wp:effectExtent l="0" t="0" r="3810" b="3175"/>
@@ -2076,17 +2238,6 @@
           </wp:anchor>
         </w:drawing>
       </w:r>
-      <w:r>
-        <w:t>kaže na element z zaporedno številko (indeksom) 6, kot je dano s primerom delne realizacije programa, danega v nadaljevanju:</w:t>
-      </w:r>
-    </w:p>
-    <w:p>
-      <w:pPr>
-        <w:rPr>
-          <w:b/>
-          <w:sz w:val="28"/>
-        </w:rPr>
-      </w:pPr>
       <w:r>
         <w:rPr>
           <w:b/>
@@ -2607,7 +2758,7 @@
   <w:abstractNum w:abstractNumId="0" w15:restartNumberingAfterBreak="0">
     <w:nsid w:val="065A60BD"/>
     <w:multiLevelType w:val="hybridMultilevel"/>
-    <w:tmpl w:val="19484954"/>
+    <w:tmpl w:val="056A2F9E"/>
     <w:lvl w:ilvl="0" w:tplc="242866BE">
       <w:start w:val="1"/>
       <w:numFmt w:val="lowerLetter"/>
@@ -2622,14 +2773,17 @@
         <w:sz w:val="22"/>
       </w:rPr>
     </w:lvl>
-    <w:lvl w:ilvl="1" w:tplc="04240019" w:tentative="1">
-      <w:start w:val="1"/>
-      <w:numFmt w:val="lowerLetter"/>
-      <w:lvlText w:val="%2."/>
+    <w:lvl w:ilvl="1" w:tplc="08090001">
+      <w:start w:val="1"/>
+      <w:numFmt w:val="bullet"/>
+      <w:lvlText w:val=""/>
       <w:lvlJc w:val="left"/>
       <w:pPr>
         <w:ind w:left="1440" w:hanging="360"/>
       </w:pPr>
+      <w:rPr>
+        <w:rFonts w:ascii="Symbol" w:hAnsi="Symbol" w:hint="default"/>
+      </w:rPr>
     </w:lvl>
     <w:lvl w:ilvl="2" w:tplc="0424001B" w:tentative="1">
       <w:start w:val="1"/>
@@ -4347,6 +4501,25 @@
       <w:spacing w:after="0" w:line="240" w:lineRule="auto"/>
     </w:pPr>
   </w:style>
+  <w:style w:type="table" w:styleId="TableGrid">
+    <w:name w:val="Table Grid"/>
+    <w:basedOn w:val="TableNormal"/>
+    <w:uiPriority w:val="59"/>
+    <w:rsid w:val="00CF13F3"/>
+    <w:pPr>
+      <w:spacing w:after="0" w:line="240" w:lineRule="auto"/>
+    </w:pPr>
+    <w:tblPr>
+      <w:tblBorders>
+        <w:top w:val="single" w:sz="4" w:space="0" w:color="auto"/>
+        <w:left w:val="single" w:sz="4" w:space="0" w:color="auto"/>
+        <w:bottom w:val="single" w:sz="4" w:space="0" w:color="auto"/>
+        <w:right w:val="single" w:sz="4" w:space="0" w:color="auto"/>
+        <w:insideH w:val="single" w:sz="4" w:space="0" w:color="auto"/>
+        <w:insideV w:val="single" w:sz="4" w:space="0" w:color="auto"/>
+      </w:tblBorders>
+    </w:tblPr>
+  </w:style>
 </w:styles>
 </file>
 

</xml_diff>